<commit_message>
changes to report and teams.html
</commit_message>
<xml_diff>
--- a/report.docx
+++ b/report.docx
@@ -378,57 +378,156 @@
       <w:r>
         <w:t>Players</w:t>
       </w:r>
+      <w:r>
+        <w:t xml:space="preserve">) with their corresponding attributes. The attributes of teams are team location, stadium, </w:t>
+      </w:r>
+      <w:r>
+        <w:t>blah ADD ATTRIBUTES</w:t>
+      </w:r>
+      <w:r>
+        <w:t xml:space="preserve">. The attributes of </w:t>
+      </w:r>
+      <w:r>
+        <w:t xml:space="preserve">games are the two teams who participated, </w:t>
+      </w:r>
+      <w:r>
+        <w:t>day</w:t>
+      </w:r>
+      <w:r>
+        <w:t xml:space="preserve"> of the game, time of the game, and the final score of the game</w:t>
+      </w:r>
+      <w:r>
+        <w:t xml:space="preserve"> (ADD/DEL ATTRIBUTES PRN)</w:t>
+      </w:r>
+      <w:r>
+        <w:t xml:space="preserve">. The attributes of players are name, team, number, position, and </w:t>
+      </w:r>
+      <w:proofErr w:type="gramStart"/>
+      <w:r>
+        <w:t>age</w:t>
+      </w:r>
+      <w:r>
+        <w:t>(</w:t>
+      </w:r>
+      <w:proofErr w:type="gramEnd"/>
+      <w:r>
+        <w:t>ADD/DEL ATTRIBUTES PRN)</w:t>
+      </w:r>
+      <w:r>
+        <w:t>.</w:t>
+      </w:r>
+    </w:p>
+    <w:p>
+      <w:r>
+        <w:tab/>
+        <w:t>SQL</w:t>
+      </w:r>
+    </w:p>
+    <w:p>
+      <w:r>
+        <w:tab/>
+        <w:t>APIs</w:t>
+      </w:r>
+    </w:p>
+    <w:p>
+      <w:pPr>
+        <w:pStyle w:val="Heading3"/>
+        <w:spacing w:after="215"/>
+      </w:pPr>
+      <w:r>
+        <w:t>4: Hosting</w:t>
+      </w:r>
+    </w:p>
+    <w:p>
+      <w:r>
+        <w:tab/>
+        <w:t xml:space="preserve">Sports Annotated is hosted on Google Cloud Platforms (GCP). A new project titled “cs329e-idb” was created on App Engine. Using Google Cloud Shell, the </w:t>
+      </w:r>
+      <w:proofErr w:type="spellStart"/>
+      <w:r>
+        <w:t>gitlab</w:t>
+      </w:r>
+      <w:proofErr w:type="spellEnd"/>
+      <w:r>
+        <w:t xml:space="preserve"> repository was cloned onto GCP with the command “git clone.” </w:t>
+      </w:r>
+      <w:r>
+        <w:t xml:space="preserve">Prior to cloning the repository, </w:t>
+      </w:r>
+      <w:proofErr w:type="spellStart"/>
+      <w:r>
+        <w:t>app</w:t>
+      </w:r>
+      <w:r>
+        <w:t>.yaml</w:t>
+      </w:r>
+      <w:proofErr w:type="spellEnd"/>
+      <w:r>
+        <w:t xml:space="preserve"> file was created</w:t>
+      </w:r>
+      <w:r>
+        <w:t xml:space="preserve"> and store into the repository in order to configure the App Engine app’s settings</w:t>
+      </w:r>
+      <w:r>
+        <w:t>.</w:t>
+      </w:r>
+      <w:r>
+        <w:t xml:space="preserve"> Once the repository is cloned, </w:t>
+      </w:r>
+      <w:r>
+        <w:t>“cd [directory of repository]” and type “</w:t>
+      </w:r>
+      <w:proofErr w:type="spellStart"/>
+      <w:r>
+        <w:t>gcloud</w:t>
+      </w:r>
+      <w:proofErr w:type="spellEnd"/>
+      <w:r>
+        <w:t xml:space="preserve"> app deploy”. To ensure that the app can be deployed, a ‘requirements.txt’ was created so that when GCP creates a virtual environment, Flask and </w:t>
+      </w:r>
+      <w:proofErr w:type="spellStart"/>
+      <w:r>
+        <w:t>Gunicorn</w:t>
+      </w:r>
+      <w:proofErr w:type="spellEnd"/>
+      <w:r>
+        <w:t xml:space="preserve"> will run inside the newly create environment.</w:t>
+      </w:r>
+      <w:r>
+        <w:t xml:space="preserve"> Once the app is deployed, the team typed in “</w:t>
+      </w:r>
+      <w:proofErr w:type="spellStart"/>
+      <w:r>
+        <w:t>gcloud</w:t>
+      </w:r>
+      <w:proofErr w:type="spellEnd"/>
+      <w:r>
+        <w:t xml:space="preserve"> app browse” so that the team could render a URL link from GCP. </w:t>
+      </w:r>
+      <w:r>
+        <w:t xml:space="preserve">The current URL link hosted on GCP is </w:t>
+      </w:r>
+      <w:hyperlink r:id="rId5" w:history="1">
+        <w:r>
+          <w:rPr>
+            <w:rStyle w:val="Hyperlink"/>
+          </w:rPr>
+          <w:t>https://cs329e-idb-220319.appspot.com/</w:t>
+        </w:r>
+      </w:hyperlink>
+      <w:r>
+        <w:t xml:space="preserve"> </w:t>
+      </w:r>
       <w:bookmarkStart w:id="0" w:name="_GoBack"/>
       <w:bookmarkEnd w:id="0"/>
-      <w:r>
-        <w:t xml:space="preserve">) with their corresponding attributes. The attributes of teams are team location, stadium, </w:t>
-      </w:r>
-      <w:r>
-        <w:t>blah ADD ATTRIBUTES</w:t>
-      </w:r>
-      <w:r>
-        <w:t xml:space="preserve">. The attributes of </w:t>
-      </w:r>
-      <w:r>
-        <w:t xml:space="preserve">games are the two teams who participated, </w:t>
-      </w:r>
-      <w:r>
-        <w:t>day</w:t>
-      </w:r>
-      <w:r>
-        <w:t xml:space="preserve"> of the game, time of the game, and the final score of the game</w:t>
-      </w:r>
-      <w:r>
-        <w:t xml:space="preserve"> (ADD/DEL ATTRIBUTES PRN)</w:t>
-      </w:r>
-      <w:r>
-        <w:t xml:space="preserve">. The attributes of players are name, team, number, position, and </w:t>
-      </w:r>
-      <w:proofErr w:type="gramStart"/>
-      <w:r>
-        <w:t>age</w:t>
-      </w:r>
-      <w:r>
-        <w:t>(</w:t>
-      </w:r>
-      <w:proofErr w:type="gramEnd"/>
-      <w:r>
-        <w:t>ADD/DEL ATTRIBUTES PRN)</w:t>
-      </w:r>
-      <w:r>
-        <w:t>.</w:t>
-      </w:r>
-    </w:p>
-    <w:p>
-      <w:r>
-        <w:tab/>
-        <w:t>SQL</w:t>
-      </w:r>
-    </w:p>
-    <w:p>
-      <w:r>
-        <w:tab/>
-        <w:t>APIs</w:t>
+    </w:p>
+    <w:p>
+      <w:r>
+        <w:tab/>
+        <w:t>GCP</w:t>
+      </w:r>
+      <w:r>
+        <w:t xml:space="preserve"> – stores all files. Platform to host website</w:t>
       </w:r>
     </w:p>
     <w:p>
@@ -437,80 +536,6 @@
         <w:spacing w:after="215"/>
       </w:pPr>
       <w:r>
-        <w:t>4: Hosting</w:t>
-      </w:r>
-    </w:p>
-    <w:p>
-      <w:r>
-        <w:tab/>
-        <w:t xml:space="preserve">Sports Annotated is hosted on Google Cloud Platforms (GCP). A new project titled “cs329e-idb” was created on App Engine. Using Google Cloud Shell, the </w:t>
-      </w:r>
-      <w:proofErr w:type="spellStart"/>
-      <w:r>
-        <w:t>gitlab</w:t>
-      </w:r>
-      <w:proofErr w:type="spellEnd"/>
-      <w:r>
-        <w:t xml:space="preserve"> repository was cloned onto GCP with the command “git clone.” </w:t>
-      </w:r>
-      <w:r>
-        <w:t xml:space="preserve">Prior to cloning the repository, </w:t>
-      </w:r>
-      <w:proofErr w:type="spellStart"/>
-      <w:r>
-        <w:t>app</w:t>
-      </w:r>
-      <w:r>
-        <w:t>.yaml</w:t>
-      </w:r>
-      <w:proofErr w:type="spellEnd"/>
-      <w:r>
-        <w:t xml:space="preserve"> file was created</w:t>
-      </w:r>
-      <w:r>
-        <w:t xml:space="preserve"> and store into the repository in order to configure the App Engine app’s settings</w:t>
-      </w:r>
-      <w:r>
-        <w:t>.</w:t>
-      </w:r>
-      <w:r>
-        <w:t xml:space="preserve"> Once the repository is cloned, </w:t>
-      </w:r>
-      <w:r>
-        <w:t>“cd [directory of repository]” and type “</w:t>
-      </w:r>
-      <w:proofErr w:type="spellStart"/>
-      <w:r>
-        <w:t>gcloud</w:t>
-      </w:r>
-      <w:proofErr w:type="spellEnd"/>
-      <w:r>
-        <w:t xml:space="preserve"> app deploy”. To ensure that the app can be deployed, a ‘requirements.txt’ was created so that when GCP creates a virtual environment, Flask and </w:t>
-      </w:r>
-      <w:proofErr w:type="spellStart"/>
-      <w:r>
-        <w:t>Gunicorn</w:t>
-      </w:r>
-      <w:proofErr w:type="spellEnd"/>
-      <w:r>
-        <w:t xml:space="preserve"> will run inside the newly create environment.</w:t>
-      </w:r>
-    </w:p>
-    <w:p>
-      <w:r>
-        <w:tab/>
-        <w:t>GCP</w:t>
-      </w:r>
-      <w:r>
-        <w:t xml:space="preserve"> – stores all files. Platform to host website</w:t>
-      </w:r>
-    </w:p>
-    <w:p>
-      <w:pPr>
-        <w:pStyle w:val="Heading3"/>
-        <w:spacing w:after="215"/>
-      </w:pPr>
-      <w:r>
         <w:t>4: Testing</w:t>
       </w:r>
     </w:p>
@@ -593,6 +618,7 @@
         <w:ind w:left="10"/>
       </w:pPr>
       <w:r>
+        <w:lastRenderedPageBreak/>
         <w:t>5: Conclusions</w:t>
       </w:r>
     </w:p>
@@ -1151,6 +1177,29 @@
       <w:sz w:val="40"/>
     </w:rPr>
   </w:style>
+  <w:style w:type="character" w:styleId="Hyperlink">
+    <w:name w:val="Hyperlink"/>
+    <w:basedOn w:val="DefaultParagraphFont"/>
+    <w:uiPriority w:val="99"/>
+    <w:unhideWhenUsed/>
+    <w:rsid w:val="00103CFC"/>
+    <w:rPr>
+      <w:color w:val="0563C1" w:themeColor="hyperlink"/>
+      <w:u w:val="single"/>
+    </w:rPr>
+  </w:style>
+  <w:style w:type="character" w:styleId="UnresolvedMention">
+    <w:name w:val="Unresolved Mention"/>
+    <w:basedOn w:val="DefaultParagraphFont"/>
+    <w:uiPriority w:val="99"/>
+    <w:semiHidden/>
+    <w:unhideWhenUsed/>
+    <w:rsid w:val="00103CFC"/>
+    <w:rPr>
+      <w:color w:val="605E5C"/>
+      <w:shd w:val="clear" w:color="auto" w:fill="E1DFDD"/>
+    </w:rPr>
+  </w:style>
 </w:styles>
 </file>
 
@@ -1454,7 +1503,7 @@
 </file>
 
 <file path=customXml/itemProps1.xml><?xml version="1.0" encoding="utf-8"?>
-<ds:datastoreItem xmlns:ds="http://schemas.openxmlformats.org/officeDocument/2006/customXml" ds:itemID="{15D5AF3D-8799-47F9-BEC3-AE45BD218D2A}">
+<ds:datastoreItem xmlns:ds="http://schemas.openxmlformats.org/officeDocument/2006/customXml" ds:itemID="{5AAE33EB-D4AD-4404-89DB-90EBB03654FF}">
   <ds:schemaRefs>
     <ds:schemaRef ds:uri="http://schemas.openxmlformats.org/officeDocument/2006/bibliography"/>
   </ds:schemaRefs>

</xml_diff>

<commit_message>
changes to mainfile and report
</commit_message>
<xml_diff>
--- a/report.docx
+++ b/report.docx
@@ -2403,25 +2403,73 @@
           <w:sz w:val="32"/>
           <w:szCs w:val="32"/>
         </w:rPr>
-        <w:t xml:space="preserve"> of the database was tested by assign</w:t>
+        <w:t xml:space="preserve"> of the database was tested by assigning known attributes of instances to a variable “s.” Variable s was added and committed to the session. At this point, variable “s” should be an instance of the model in the database. A database query was initialized under variable “r.” The attributes returned by r were compared to the attributes sent to the database (s) with the “assert equal” method. If the values are equal, an instance and its attributes have been successfully added to the database and the test passes. If the values are not equal, either the creation or querying of the database was unsuccessful. The instance that was added to the database was then deleted from the database. All tables in the database were tested.</w:t>
+      </w:r>
+    </w:p>
+    <w:p>
+      <w:pPr>
+        <w:rPr>
+          <w:sz w:val="32"/>
+          <w:szCs w:val="32"/>
+        </w:rPr>
+      </w:pPr>
+      <w:r>
+        <w:rPr>
+          <w:sz w:val="32"/>
+          <w:szCs w:val="32"/>
+        </w:rPr>
+        <w:t xml:space="preserve">Note: </w:t>
+      </w:r>
+      <w:proofErr w:type="spellStart"/>
+      <w:r>
+        <w:rPr>
+          <w:sz w:val="32"/>
+          <w:szCs w:val="32"/>
+        </w:rPr>
+        <w:t>pydoc</w:t>
+      </w:r>
+      <w:proofErr w:type="spellEnd"/>
+      <w:r>
+        <w:rPr>
+          <w:sz w:val="32"/>
+          <w:szCs w:val="32"/>
+        </w:rPr>
+        <w:t xml:space="preserve"> was </w:t>
+      </w:r>
+      <w:proofErr w:type="gramStart"/>
+      <w:r>
+        <w:rPr>
+          <w:sz w:val="32"/>
+          <w:szCs w:val="32"/>
+        </w:rPr>
+        <w:t>use</w:t>
+      </w:r>
+      <w:proofErr w:type="gramEnd"/>
+      <w:r>
+        <w:rPr>
+          <w:sz w:val="32"/>
+          <w:szCs w:val="32"/>
+        </w:rPr>
+        <w:t xml:space="preserve"> to document the models.py module. The team typed in “python -m </w:t>
+      </w:r>
+      <w:proofErr w:type="spellStart"/>
+      <w:r>
+        <w:rPr>
+          <w:sz w:val="32"/>
+          <w:szCs w:val="32"/>
+        </w:rPr>
+        <w:t>pydoc</w:t>
+      </w:r>
+      <w:proofErr w:type="spellEnd"/>
+      <w:r>
+        <w:rPr>
+          <w:sz w:val="32"/>
+          <w:szCs w:val="32"/>
+        </w:rPr>
+        <w:t xml:space="preserve"> -w models” into the terminal to create the models.html file required for the assignment.</w:t>
       </w:r>
       <w:bookmarkStart w:id="0" w:name="_GoBack"/>
       <w:bookmarkEnd w:id="0"/>
-      <w:r>
-        <w:rPr>
-          <w:sz w:val="32"/>
-          <w:szCs w:val="32"/>
-        </w:rPr>
-        <w:t>ing known attributes of instances to a variable “s.” Variable s was added and committed to the session. At this point, variable “s” should be an instance of the model in the database. A database query was initialized under variable “r.” The attributes returned by r were compared to the attributes sent to the database (s) with the “assert equal” method. If the values are equal, an instance and its attributes have been successfully added to the database and the test passes. If the values are not equal, either the creation or querying of the database was unsuccessful. The instance that was added to the database was then deleted from the database. All tables in the database were tested.</w:t>
-      </w:r>
-    </w:p>
-    <w:p>
-      <w:pPr>
-        <w:rPr>
-          <w:sz w:val="32"/>
-          <w:szCs w:val="32"/>
-        </w:rPr>
-      </w:pPr>
     </w:p>
     <w:p>
       <w:pPr>
@@ -2466,7 +2514,15 @@
           <w:sz w:val="32"/>
           <w:szCs w:val="32"/>
         </w:rPr>
-        <w:t>. Each team member “pulls” to update their own files with the most current version of the team repo prior to altering any files. Once the project was completed, the team merged the dev branch to the master branch and then pulled all changes on google shell and then deployed the website on Google Cloud Platforms.</w:t>
+        <w:t xml:space="preserve">. Each team member “pulls” to update their own files with the most current version of the team repo prior to altering any files. Once the project was completed, the team merged the dev branch to the master </w:t>
+      </w:r>
+      <w:r>
+        <w:rPr>
+          <w:sz w:val="32"/>
+          <w:szCs w:val="32"/>
+        </w:rPr>
+        <w:lastRenderedPageBreak/>
+        <w:t>branch and then pulled all changes on google shell and then deployed the website on Google Cloud Platforms.</w:t>
       </w:r>
     </w:p>
     <w:sectPr>

</xml_diff>